<commit_message>
Refactoring condition_checkbox_lists to class attrib for ViewModifiers.
</commit_message>
<xml_diff>
--- a/resources/Saved/21TRD09246_Crim_Traffic Judgment Entry.docx
+++ b/resources/Saved/21TRD09246_Crim_Traffic Judgment Entry.docx
@@ -732,8 +732,34 @@
           <w:sz w:val="20"/>
           <w:szCs w:val="20"/>
         </w:rPr>
-        <w:t xml:space="preserve">The Court advised that if Defendant is not a United States citizen any plea or conviction could result in deportation, exclusion from admission into the United States, or denial of naturalization under United States law. </w:t>
-      </w:r>
+        <w:t>The Court advised that if Defendant is not a United States citizen any plea or conviction could result in deportation, exclusion from admission into the United States, or denial of naturalization under United States law.</w:t>
+      </w:r>
+      <w:r>
+        <w:rPr>
+          <w:rFonts w:ascii="Palatino Linotype" w:hAnsi="Palatino Linotype"/>
+          <w:sz w:val="20"/>
+          <w:szCs w:val="20"/>
+        </w:rPr>
+        <w:t xml:space="preserve"> </w:t>
+      </w:r>
+      <w:bookmarkStart w:id="0" w:name="_Hlk97443077"/>
+      <w:r>
+        <w:rPr>
+          <w:rFonts w:ascii="Palatino Linotype" w:hAnsi="Palatino Linotype"/>
+          <w:sz w:val="20"/>
+          <w:szCs w:val="20"/>
+        </w:rPr>
+        <w:t>R.C. 2943.031.</w:t>
+      </w:r>
+      <w:r>
+        <w:rPr>
+          <w:rFonts w:ascii="Palatino Linotype" w:hAnsi="Palatino Linotype"/>
+          <w:sz w:val="20"/>
+          <w:szCs w:val="20"/>
+        </w:rPr>
+        <w:t xml:space="preserve"> </w:t>
+      </w:r>
+      <w:bookmarkEnd w:id="0"/>
       <w:r>
         <w:rPr>
           <w:rFonts w:ascii="Palatino Linotype" w:hAnsi="Palatino Linotype"/>
@@ -769,24 +795,6 @@
         </w:rPr>
         <w:t>The Court, finding that the Defendant entered the plea knowingly, intelligently, and voluntarily, accepted the plea and entered the following sentence:</w:t>
       </w:r>
-      <w:r>
-        <w:rPr>
-          <w:rFonts w:ascii="Palatino Linotype" w:hAnsi="Palatino Linotype"/>
-          <w:sz w:val="20"/>
-          <w:szCs w:val="20"/>
-        </w:rPr>
-        <w:t xml:space="preserve"/>
-      </w:r>
-    </w:p>
-    <w:p>
-      <w:pPr>
-        <w:jc w:val="both"/>
-        <w:rPr>
-          <w:rFonts w:ascii="Palatino Linotype" w:hAnsi="Palatino Linotype"/>
-          <w:sz w:val="20"/>
-          <w:szCs w:val="20"/>
-        </w:rPr>
-      </w:pPr>
       <w:r>
         <w:rPr>
           <w:rFonts w:ascii="Palatino Linotype" w:hAnsi="Palatino Linotype"/>
@@ -845,7 +853,6 @@
                 <w:sz w:val="20"/>
                 <w:szCs w:val="20"/>
               </w:rPr>
-              <w:lastRenderedPageBreak/>
               <w:t>Offense</w:t>
             </w:r>
           </w:p>
@@ -927,7 +934,7 @@
                 <w:sz w:val="20"/>
                 <w:szCs w:val="20"/>
               </w:rPr>
-              <w:t>Statute/Ord.</w:t>
+              <w:t xml:space="preserve">Statute/Ord.</w:t>
             </w:r>
           </w:p>
         </w:tc>
@@ -965,6 +972,7 @@
                 <w:sz w:val="20"/>
                 <w:szCs w:val="20"/>
               </w:rPr>
+              <w:lastRenderedPageBreak/>
               <w:t xml:space="preserve">4511.21D4</w:t>
             </w:r>
           </w:p>
@@ -1742,7 +1750,7 @@
         </w:rPr>
         <w:t xml:space="preserve">. </w:t>
       </w:r>
-      <w:bookmarkStart w:id="0" w:name="_Hlk94196527"/>
+      <w:bookmarkStart w:id="1" w:name="_Hlk94196527"/>
       <w:r>
         <w:rPr>
           <w:rFonts w:ascii="Palatino Linotype" w:hAnsi="Palatino Linotype"/>
@@ -1793,7 +1801,7 @@
         </w:rPr>
         <w:t xml:space="preserve">in full by </w:t>
       </w:r>
-      <w:bookmarkEnd w:id="0"/>
+      <w:bookmarkEnd w:id="1"/>
       <w:r>
         <w:rPr>
           <w:rFonts w:ascii="Palatino Linotype" w:hAnsi="Palatino Linotype"/>
@@ -1819,6 +1827,14 @@
           <w:szCs w:val="20"/>
         </w:rPr>
         <w:t xml:space="preserve"> </w:t>
+      </w:r>
+      <w:r>
+        <w:rPr>
+          <w:rFonts w:ascii="Palatino Linotype" w:hAnsi="Palatino Linotype"/>
+          <w:sz w:val="20"/>
+          <w:szCs w:val="20"/>
+        </w:rPr>
+        <w:t xml:space="preserve"/>
       </w:r>
       <w:r>
         <w:rPr>
@@ -1872,79 +1888,81 @@
           <w:sz w:val="20"/>
           <w:szCs w:val="20"/>
         </w:rPr>
-        <w:t xml:space="preserve">Community Service.  </w:t>
-      </w:r>
-      <w:r>
-        <w:rPr>
-          <w:rFonts w:ascii="Palatino Linotype" w:hAnsi="Palatino Linotype"/>
-          <w:sz w:val="20"/>
-          <w:szCs w:val="20"/>
-        </w:rPr>
-        <w:t xml:space="preserve">Defendant </w:t>
-      </w:r>
-      <w:r>
-        <w:rPr>
-          <w:rFonts w:ascii="Palatino Linotype" w:hAnsi="Palatino Linotype"/>
-          <w:sz w:val="20"/>
-          <w:szCs w:val="20"/>
-        </w:rPr>
-        <w:t xml:space="preserve">shall </w:t>
-      </w:r>
-      <w:r>
-        <w:rPr>
-          <w:rFonts w:ascii="Palatino Linotype" w:hAnsi="Palatino Linotype"/>
-          <w:sz w:val="20"/>
-          <w:szCs w:val="20"/>
-        </w:rPr>
-        <w:t xml:space="preserve">complete </w:t>
-      </w:r>
-      <w:r>
-        <w:rPr>
-          <w:rFonts w:ascii="Palatino Linotype" w:hAnsi="Palatino Linotype"/>
-          <w:sz w:val="20"/>
-          <w:szCs w:val="20"/>
-        </w:rPr>
-        <w:t xml:space="preserve">25</w:t>
-      </w:r>
-      <w:r>
-        <w:rPr>
-          <w:rFonts w:ascii="Palatino Linotype" w:hAnsi="Palatino Linotype"/>
-          <w:sz w:val="20"/>
-          <w:szCs w:val="20"/>
-        </w:rPr>
-        <w:t xml:space="preserve"> hours of community service within </w:t>
-      </w:r>
-      <w:r>
-        <w:rPr>
-          <w:rFonts w:ascii="Palatino Linotype" w:hAnsi="Palatino Linotype"/>
-          <w:sz w:val="20"/>
-          <w:szCs w:val="20"/>
-        </w:rPr>
-        <w:t xml:space="preserve">30</w:t>
-      </w:r>
-      <w:r>
-        <w:rPr>
-          <w:rFonts w:ascii="Palatino Linotype" w:hAnsi="Palatino Linotype"/>
-          <w:sz w:val="20"/>
-          <w:szCs w:val="20"/>
-        </w:rPr>
-        <w:t xml:space="preserve"> days. Defendant shall show proof of completion of all completed hours to the Office of Community Control on or before </w:t>
-      </w:r>
-      <w:r>
-        <w:rPr>
-          <w:rFonts w:ascii="Palatino Linotype" w:hAnsi="Palatino Linotype"/>
-          <w:sz w:val="20"/>
-          <w:szCs w:val="20"/>
-        </w:rPr>
-        <w:t xml:space="preserve">April 05, 2022</w:t>
-      </w:r>
-      <w:r>
-        <w:rPr>
-          <w:rFonts w:ascii="Palatino Linotype" w:hAnsi="Palatino Linotype"/>
-          <w:sz w:val="20"/>
-          <w:szCs w:val="20"/>
-        </w:rPr>
-        <w:t xml:space="preserve">.  </w:t>
+        <w:t xml:space="preserve">Proof of Financial Responsibility.  </w:t>
+      </w:r>
+      <w:r>
+        <w:rPr>
+          <w:rFonts w:ascii="Palatino Linotype" w:hAnsi="Palatino Linotype"/>
+          <w:bCs/>
+          <w:sz w:val="20"/>
+          <w:szCs w:val="20"/>
+        </w:rPr>
+        <w:t xml:space="preserve"> </w:t>
+      </w:r>
+      <w:r>
+        <w:rPr>
+          <w:rFonts w:ascii="Palatino Linotype" w:hAnsi="Palatino Linotype"/>
+          <w:sz w:val="20"/>
+          <w:szCs w:val="20"/>
+        </w:rPr>
+        <w:t>The Defendant showed the Court proof of responsibility during the proceeding.</w:t>
+      </w:r>
+      <w:r>
+        <w:rPr>
+          <w:rFonts w:ascii="Palatino Linotype" w:hAnsi="Palatino Linotype"/>
+          <w:bCs/>
+          <w:sz w:val="20"/>
+          <w:szCs w:val="20"/>
+        </w:rPr>
+        <w:t xml:space="preserve"/>
+      </w:r>
+      <w:r>
+        <w:rPr>
+          <w:rFonts w:ascii="Palatino Linotype" w:hAnsi="Palatino Linotype"/>
+          <w:sz w:val="20"/>
+          <w:szCs w:val="20"/>
+        </w:rPr>
+        <w:t xml:space="preserve"/>
+      </w:r>
+      <w:r>
+        <w:rPr>
+          <w:rFonts w:ascii="Palatino Linotype" w:hAnsi="Palatino Linotype"/>
+          <w:sz w:val="20"/>
+          <w:szCs w:val="20"/>
+        </w:rPr>
+        <w:t xml:space="preserve"/>
+      </w:r>
+      <w:r>
+        <w:rPr>
+          <w:rFonts w:ascii="Palatino Linotype" w:hAnsi="Palatino Linotype"/>
+          <w:sz w:val="20"/>
+          <w:szCs w:val="20"/>
+        </w:rPr>
+        <w:t xml:space="preserve"/>
+      </w:r>
+      <w:r>
+        <w:rPr>
+          <w:rFonts w:ascii="Palatino Linotype" w:hAnsi="Palatino Linotype"/>
+          <w:sz w:val="20"/>
+          <w:szCs w:val="20"/>
+        </w:rPr>
+        <w:t xml:space="preserve"/>
+      </w:r>
+      <w:r>
+        <w:rPr>
+          <w:rFonts w:ascii="Palatino Linotype" w:hAnsi="Palatino Linotype"/>
+          <w:sz w:val="20"/>
+          <w:szCs w:val="20"/>
+        </w:rPr>
+        <w:t xml:space="preserve"/>
+      </w:r>
+      <w:r>
+        <w:rPr>
+          <w:rFonts w:ascii="Palatino Linotype" w:hAnsi="Palatino Linotype"/>
+          <w:sz w:val="20"/>
+          <w:szCs w:val="20"/>
+        </w:rPr>
+        <w:t xml:space="preserve"/>
       </w:r>
       <w:r>
         <w:rPr>
@@ -1986,33 +2004,41 @@
         <w:rPr>
           <w:rFonts w:ascii="Palatino Linotype" w:hAnsi="Palatino Linotype"/>
           <w:b/>
-          <w:bCs/>
-          <w:sz w:val="20"/>
-          <w:szCs w:val="20"/>
-        </w:rPr>
-        <w:t xml:space="preserve">Proof of Financial Responsibility.  </w:t>
-      </w:r>
-      <w:r>
-        <w:rPr>
-          <w:rFonts w:ascii="Palatino Linotype" w:hAnsi="Palatino Linotype"/>
-          <w:bCs/>
-          <w:sz w:val="20"/>
-          <w:szCs w:val="20"/>
-        </w:rPr>
-        <w:t xml:space="preserve"> </w:t>
-      </w:r>
-      <w:r>
-        <w:rPr>
-          <w:rFonts w:ascii="Palatino Linotype" w:hAnsi="Palatino Linotype"/>
-          <w:sz w:val="20"/>
-          <w:szCs w:val="20"/>
-        </w:rPr>
-        <w:t>The Defendant showed the Court proof of responsibility during the proceeding.</w:t>
-      </w:r>
-      <w:r>
-        <w:rPr>
-          <w:rFonts w:ascii="Palatino Linotype" w:hAnsi="Palatino Linotype"/>
-          <w:bCs/>
+          <w:sz w:val="20"/>
+          <w:szCs w:val="20"/>
+        </w:rPr>
+        <w:t xml:space="preserve">Jail </w:t>
+      </w:r>
+      <w:r>
+        <w:rPr>
+          <w:rFonts w:ascii="Palatino Linotype" w:hAnsi="Palatino Linotype"/>
+          <w:b/>
+          <w:sz w:val="20"/>
+          <w:szCs w:val="20"/>
+        </w:rPr>
+        <w:t>Reporting</w:t>
+      </w:r>
+      <w:r>
+        <w:rPr>
+          <w:rFonts w:ascii="Palatino Linotype" w:hAnsi="Palatino Linotype"/>
+          <w:b/>
+          <w:sz w:val="20"/>
+          <w:szCs w:val="20"/>
+        </w:rPr>
+        <w:t xml:space="preserve"> Terms.</w:t>
+      </w:r>
+      <w:r>
+        <w:rPr>
+          <w:rFonts w:ascii="Palatino Linotype" w:hAnsi="Palatino Linotype"/>
+          <w:b/>
+          <w:sz w:val="20"/>
+          <w:szCs w:val="20"/>
+        </w:rPr>
+        <w:t xml:space="preserve">  </w:t>
+      </w:r>
+      <w:r>
+        <w:rPr>
+          <w:rFonts w:ascii="Palatino Linotype" w:hAnsi="Palatino Linotype"/>
           <w:sz w:val="20"/>
           <w:szCs w:val="20"/>
         </w:rPr>
@@ -2024,6 +2050,14 @@
           <w:sz w:val="20"/>
           <w:szCs w:val="20"/>
         </w:rPr>
+        <w:t xml:space="preserve">Defendant shall report to jail forthwith.</w:t>
+      </w:r>
+      <w:r>
+        <w:rPr>
+          <w:rFonts w:ascii="Palatino Linotype" w:hAnsi="Palatino Linotype"/>
+          <w:sz w:val="20"/>
+          <w:szCs w:val="20"/>
+        </w:rPr>
         <w:t xml:space="preserve"/>
       </w:r>
       <w:r>
@@ -2033,161 +2067,6 @@
           <w:szCs w:val="20"/>
         </w:rPr>
         <w:t xml:space="preserve"/>
-      </w:r>
-      <w:r>
-        <w:rPr>
-          <w:rFonts w:ascii="Palatino Linotype" w:hAnsi="Palatino Linotype"/>
-          <w:sz w:val="20"/>
-          <w:szCs w:val="20"/>
-        </w:rPr>
-        <w:t xml:space="preserve"/>
-      </w:r>
-      <w:r>
-        <w:rPr>
-          <w:rFonts w:ascii="Palatino Linotype" w:hAnsi="Palatino Linotype"/>
-          <w:sz w:val="20"/>
-          <w:szCs w:val="20"/>
-        </w:rPr>
-        <w:t xml:space="preserve"/>
-      </w:r>
-      <w:r>
-        <w:rPr>
-          <w:rFonts w:ascii="Palatino Linotype" w:hAnsi="Palatino Linotype"/>
-          <w:sz w:val="20"/>
-          <w:szCs w:val="20"/>
-        </w:rPr>
-        <w:t xml:space="preserve"/>
-      </w:r>
-      <w:r>
-        <w:rPr>
-          <w:rFonts w:ascii="Palatino Linotype" w:hAnsi="Palatino Linotype"/>
-          <w:sz w:val="20"/>
-          <w:szCs w:val="20"/>
-        </w:rPr>
-        <w:t xml:space="preserve"/>
-      </w:r>
-      <w:r>
-        <w:rPr>
-          <w:rFonts w:ascii="Palatino Linotype" w:hAnsi="Palatino Linotype"/>
-          <w:sz w:val="20"/>
-          <w:szCs w:val="20"/>
-        </w:rPr>
-        <w:t xml:space="preserve"/>
-      </w:r>
-      <w:r>
-        <w:rPr>
-          <w:rFonts w:ascii="Palatino Linotype" w:hAnsi="Palatino Linotype"/>
-          <w:sz w:val="20"/>
-          <w:szCs w:val="20"/>
-        </w:rPr>
-        <w:t xml:space="preserve"/>
-      </w:r>
-      <w:r>
-        <w:rPr>
-          <w:rFonts w:ascii="Palatino Linotype" w:hAnsi="Palatino Linotype"/>
-          <w:sz w:val="20"/>
-          <w:szCs w:val="20"/>
-        </w:rPr>
-        <w:t xml:space="preserve"/>
-        <w:br/>
-        <w:t xml:space="preserve"/>
-      </w:r>
-    </w:p>
-    <w:p>
-      <w:pPr>
-        <w:jc w:val="both"/>
-        <w:rPr>
-          <w:rFonts w:ascii="Palatino Linotype" w:hAnsi="Palatino Linotype"/>
-          <w:sz w:val="20"/>
-          <w:szCs w:val="20"/>
-        </w:rPr>
-      </w:pPr>
-      <w:r>
-        <w:rPr>
-          <w:rFonts w:ascii="Palatino Linotype" w:hAnsi="Palatino Linotype"/>
-          <w:b/>
-          <w:sz w:val="20"/>
-          <w:szCs w:val="20"/>
-        </w:rPr>
-        <w:t xml:space="preserve">Jail </w:t>
-      </w:r>
-      <w:r>
-        <w:rPr>
-          <w:rFonts w:ascii="Palatino Linotype" w:hAnsi="Palatino Linotype"/>
-          <w:b/>
-          <w:sz w:val="20"/>
-          <w:szCs w:val="20"/>
-        </w:rPr>
-        <w:t>Reporting</w:t>
-      </w:r>
-      <w:r>
-        <w:rPr>
-          <w:rFonts w:ascii="Palatino Linotype" w:hAnsi="Palatino Linotype"/>
-          <w:b/>
-          <w:sz w:val="20"/>
-          <w:szCs w:val="20"/>
-        </w:rPr>
-        <w:t xml:space="preserve"> Terms.</w:t>
-      </w:r>
-      <w:r>
-        <w:rPr>
-          <w:rFonts w:ascii="Palatino Linotype" w:hAnsi="Palatino Linotype"/>
-          <w:b/>
-          <w:sz w:val="20"/>
-          <w:szCs w:val="20"/>
-        </w:rPr>
-        <w:t xml:space="preserve">  </w:t>
-      </w:r>
-      <w:r>
-        <w:rPr>
-          <w:rFonts w:ascii="Palatino Linotype" w:hAnsi="Palatino Linotype"/>
-          <w:sz w:val="20"/>
-          <w:szCs w:val="20"/>
-        </w:rPr>
-        <w:t xml:space="preserve"/>
-      </w:r>
-      <w:r>
-        <w:rPr>
-          <w:rFonts w:ascii="Palatino Linotype" w:hAnsi="Palatino Linotype"/>
-          <w:sz w:val="20"/>
-          <w:szCs w:val="20"/>
-        </w:rPr>
-        <w:t xml:space="preserve">Defendant’s report date is </w:t>
-      </w:r>
-      <w:r>
-        <w:rPr>
-          <w:rFonts w:ascii="Palatino Linotype" w:hAnsi="Palatino Linotype"/>
-          <w:b/>
-          <w:sz w:val="20"/>
-          <w:szCs w:val="20"/>
-        </w:rPr>
-        <w:t xml:space="preserve">March 06, 2022</w:t>
-      </w:r>
-      <w:r>
-        <w:rPr>
-          <w:rFonts w:ascii="Palatino Linotype" w:hAnsi="Palatino Linotype"/>
-          <w:b/>
-          <w:sz w:val="20"/>
-          <w:szCs w:val="20"/>
-        </w:rPr>
-        <w:t xml:space="preserve">,</w:t>
-      </w:r>
-      <w:r>
-        <w:rPr>
-          <w:rFonts w:ascii="Palatino Linotype" w:hAnsi="Palatino Linotype"/>
-          <w:b/>
-          <w:sz w:val="20"/>
-          <w:szCs w:val="20"/>
-        </w:rPr>
-        <w:t xml:space="preserve"> at 08:30 AM</w:t>
-      </w:r>
-      <w:r>
-        <w:rPr>
-          <w:rFonts w:ascii="Palatino Linotype" w:hAnsi="Palatino Linotype"/>
-          <w:sz w:val="20"/>
-          <w:szCs w:val="20"/>
-        </w:rPr>
-        <w:t xml:space="preserve">.</w:t>
       </w:r>
       <w:r>
         <w:rPr>
@@ -2372,157 +2251,6 @@
           <w:szCs w:val="20"/>
         </w:rPr>
       </w:pPr>
-      <w:r>
-        <w:rPr>
-          <w:rFonts w:ascii="Palatino Linotype" w:hAnsi="Palatino Linotype"/>
-          <w:sz w:val="20"/>
-          <w:szCs w:val="20"/>
-        </w:rPr>
-        <w:t xml:space="preserve"/>
-      </w:r>
-      <w:r>
-        <w:rPr>
-          <w:rFonts w:ascii="Palatino Linotype" w:hAnsi="Palatino Linotype"/>
-          <w:sz w:val="20"/>
-          <w:szCs w:val="20"/>
-        </w:rPr>
-        <w:t xml:space="preserve"/>
-      </w:r>
-      <w:r>
-        <w:rPr>
-          <w:rFonts w:ascii="Palatino Linotype" w:hAnsi="Palatino Linotype"/>
-          <w:sz w:val="20"/>
-          <w:szCs w:val="20"/>
-        </w:rPr>
-        <w:t xml:space="preserve"/>
-        <w:br/>
-        <w:t xml:space="preserve"/>
-      </w:r>
-    </w:p>
-    <w:p>
-      <w:pPr>
-        <w:jc w:val="both"/>
-        <w:rPr>
-          <w:rFonts w:ascii="Palatino Linotype" w:hAnsi="Palatino Linotype"/>
-          <w:sz w:val="20"/>
-          <w:szCs w:val="20"/>
-        </w:rPr>
-      </w:pPr>
-      <w:r>
-        <w:rPr>
-          <w:rFonts w:ascii="Palatino Linotype" w:hAnsi="Palatino Linotype"/>
-          <w:b/>
-          <w:sz w:val="20"/>
-          <w:szCs w:val="20"/>
-        </w:rPr>
-        <w:t xml:space="preserve">License Suspension.</w:t>
-      </w:r>
-      <w:r>
-        <w:rPr>
-          <w:rFonts w:ascii="Palatino Linotype" w:hAnsi="Palatino Linotype"/>
-          <w:b/>
-          <w:sz w:val="20"/>
-          <w:szCs w:val="20"/>
-        </w:rPr>
-        <w:t xml:space="preserve"> </w:t>
-      </w:r>
-      <w:r>
-        <w:rPr>
-          <w:rFonts w:ascii="Palatino Linotype" w:hAnsi="Palatino Linotype"/>
-          <w:b/>
-          <w:sz w:val="20"/>
-          <w:szCs w:val="20"/>
-        </w:rPr>
-        <w:t xml:space="preserve"> </w:t>
-      </w:r>
-      <w:r>
-        <w:rPr>
-          <w:rFonts w:ascii="Palatino Linotype" w:hAnsi="Palatino Linotype"/>
-          <w:sz w:val="20"/>
-          <w:szCs w:val="20"/>
-        </w:rPr>
-        <w:t xml:space="preserve">Defendant’s </w:t>
-      </w:r>
-      <w:r>
-        <w:rPr>
-          <w:rFonts w:ascii="Palatino Linotype" w:hAnsi="Palatino Linotype"/>
-          <w:sz w:val="20"/>
-          <w:szCs w:val="20"/>
-        </w:rPr>
-        <w:t xml:space="preserve">driving</w:t>
-      </w:r>
-      <w:r>
-        <w:rPr>
-          <w:rFonts w:ascii="Palatino Linotype" w:hAnsi="Palatino Linotype"/>
-          <w:sz w:val="20"/>
-          <w:szCs w:val="20"/>
-        </w:rPr>
-        <w:t xml:space="preserve"> license is suspended from March 06, 2022 for a term of 6 months.</w:t>
-      </w:r>
-      <w:r>
-        <w:rPr>
-          <w:rFonts w:ascii="Palatino Linotype" w:hAnsi="Palatino Linotype"/>
-          <w:sz w:val="20"/>
-          <w:szCs w:val="20"/>
-        </w:rPr>
-        <w:t xml:space="preserve"> </w:t>
-      </w:r>
-      <w:r>
-        <w:rPr>
-          <w:rFonts w:ascii="Palatino Linotype" w:hAnsi="Palatino Linotype"/>
-          <w:sz w:val="20"/>
-          <w:szCs w:val="20"/>
-        </w:rPr>
-        <w:t xml:space="preserve">The </w:t>
-      </w:r>
-      <w:r>
-        <w:rPr>
-          <w:rFonts w:ascii="Palatino Linotype" w:hAnsi="Palatino Linotype"/>
-          <w:sz w:val="20"/>
-          <w:szCs w:val="20"/>
-        </w:rPr>
-        <w:t>Administrative License Suspension is terminated and the OBMV form 226</w:t>
-      </w:r>
-      <w:r>
-        <w:rPr>
-          <w:rFonts w:ascii="Palatino Linotype" w:hAnsi="Palatino Linotype"/>
-          <w:sz w:val="20"/>
-          <w:szCs w:val="20"/>
-        </w:rPr>
-        <w:t>1</w:t>
-      </w:r>
-      <w:r>
-        <w:rPr>
-          <w:rFonts w:ascii="Palatino Linotype" w:hAnsi="Palatino Linotype"/>
-          <w:sz w:val="20"/>
-          <w:szCs w:val="20"/>
-        </w:rPr>
-        <w:t xml:space="preserve"> shall issue</w:t>
-      </w:r>
-      <w:r>
-        <w:rPr>
-          <w:rFonts w:ascii="Palatino Linotype" w:hAnsi="Palatino Linotype"/>
-          <w:sz w:val="20"/>
-          <w:szCs w:val="20"/>
-        </w:rPr>
-        <w:t>.</w:t>
-      </w:r>
-      <w:r>
-        <w:rPr>
-          <w:rFonts w:ascii="Palatino Linotype" w:hAnsi="Palatino Linotype"/>
-          <w:sz w:val="20"/>
-          <w:szCs w:val="20"/>
-        </w:rPr>
-        <w:t xml:space="preserve"> </w:t>
-      </w:r>
-      <w:r>
-        <w:rPr>
-          <w:rFonts w:ascii="Palatino Linotype" w:hAnsi="Palatino Linotype"/>
-          <w:sz w:val="20"/>
-          <w:szCs w:val="20"/>
-        </w:rPr>
-        <w:t xml:space="preserve"/>
-      </w:r>
       <w:r>
         <w:rPr>
           <w:rFonts w:ascii="Palatino Linotype" w:hAnsi="Palatino Linotype"/>

</xml_diff>